<commit_message>
Added the Final v2 with changed test case name IDs
</commit_message>
<xml_diff>
--- a/BuffGrades_Part_6.docx
+++ b/BuffGrades_Part_6.docx
@@ -214,8 +214,6 @@
           </wp:inline>
         </w:drawing>
       </w:r>
-      <w:bookmarkStart w:id="0" w:name="_GoBack"/>
-      <w:bookmarkEnd w:id="0"/>
     </w:p>
     <w:p/>
     <w:p>
@@ -430,7 +428,15 @@
                 <w:sz w:val="20"/>
                 <w:szCs w:val="20"/>
               </w:rPr>
-              <w:t>Test Case ID: Sith_666</w:t>
+              <w:t xml:space="preserve">Test Case ID: </w:t>
+            </w:r>
+            <w:r>
+              <w:rPr>
+                <w:rFonts w:ascii="Arial" w:eastAsia="Times New Roman" w:hAnsi="Arial" w:cs="Arial"/>
+                <w:sz w:val="20"/>
+                <w:szCs w:val="20"/>
+              </w:rPr>
+              <w:t>BuffGrades_Test_001</w:t>
             </w:r>
           </w:p>
         </w:tc>
@@ -1789,7 +1795,23 @@
                 <w:sz w:val="20"/>
                 <w:szCs w:val="20"/>
               </w:rPr>
-              <w:t>Test Case ID: Vader_667</w:t>
+              <w:t xml:space="preserve">Test Case ID: </w:t>
+            </w:r>
+            <w:r>
+              <w:rPr>
+                <w:rFonts w:ascii="Arial" w:eastAsia="Times New Roman" w:hAnsi="Arial" w:cs="Arial"/>
+                <w:sz w:val="20"/>
+                <w:szCs w:val="20"/>
+              </w:rPr>
+              <w:t>BuffGrades_Test_00</w:t>
+            </w:r>
+            <w:r>
+              <w:rPr>
+                <w:rFonts w:ascii="Arial" w:eastAsia="Times New Roman" w:hAnsi="Arial" w:cs="Arial"/>
+                <w:sz w:val="20"/>
+                <w:szCs w:val="20"/>
+              </w:rPr>
+              <w:t>2</w:t>
             </w:r>
           </w:p>
         </w:tc>
@@ -3768,7 +3790,23 @@
                 <w:sz w:val="20"/>
                 <w:szCs w:val="20"/>
               </w:rPr>
-              <w:t>Test Case ID: Darth_668</w:t>
+              <w:t xml:space="preserve">Test Case ID: </w:t>
+            </w:r>
+            <w:r>
+              <w:rPr>
+                <w:rFonts w:ascii="Arial" w:eastAsia="Times New Roman" w:hAnsi="Arial" w:cs="Arial"/>
+                <w:sz w:val="20"/>
+                <w:szCs w:val="20"/>
+              </w:rPr>
+              <w:t>BuffGrades_Test_00</w:t>
+            </w:r>
+            <w:r>
+              <w:rPr>
+                <w:rFonts w:ascii="Arial" w:eastAsia="Times New Roman" w:hAnsi="Arial" w:cs="Arial"/>
+                <w:sz w:val="20"/>
+                <w:szCs w:val="20"/>
+              </w:rPr>
+              <w:t>3</w:t>
             </w:r>
           </w:p>
         </w:tc>
@@ -5770,7 +5808,23 @@
                 <w:sz w:val="20"/>
                 <w:szCs w:val="20"/>
               </w:rPr>
-              <w:t>Test Case ID: Yeah_669</w:t>
+              <w:t xml:space="preserve">Test Case ID: </w:t>
+            </w:r>
+            <w:r>
+              <w:rPr>
+                <w:rFonts w:ascii="Arial" w:eastAsia="Times New Roman" w:hAnsi="Arial" w:cs="Arial"/>
+                <w:sz w:val="20"/>
+                <w:szCs w:val="20"/>
+              </w:rPr>
+              <w:t>BuffGrades_Test_00</w:t>
+            </w:r>
+            <w:r>
+              <w:rPr>
+                <w:rFonts w:ascii="Arial" w:eastAsia="Times New Roman" w:hAnsi="Arial" w:cs="Arial"/>
+                <w:sz w:val="20"/>
+                <w:szCs w:val="20"/>
+              </w:rPr>
+              <w:t>4</w:t>
             </w:r>
           </w:p>
         </w:tc>
@@ -7782,8 +7836,26 @@
                 <w:sz w:val="20"/>
                 <w:szCs w:val="20"/>
               </w:rPr>
-              <w:t>Test Case ID: DidIt_700</w:t>
-            </w:r>
+              <w:t xml:space="preserve">Test Case ID: </w:t>
+            </w:r>
+            <w:r>
+              <w:rPr>
+                <w:rFonts w:ascii="Arial" w:eastAsia="Times New Roman" w:hAnsi="Arial" w:cs="Arial"/>
+                <w:sz w:val="20"/>
+                <w:szCs w:val="20"/>
+              </w:rPr>
+              <w:t>BuffGrades_Test_00</w:t>
+            </w:r>
+            <w:r>
+              <w:rPr>
+                <w:rFonts w:ascii="Arial" w:eastAsia="Times New Roman" w:hAnsi="Arial" w:cs="Arial"/>
+                <w:sz w:val="20"/>
+                <w:szCs w:val="20"/>
+              </w:rPr>
+              <w:t>5</w:t>
+            </w:r>
+            <w:bookmarkStart w:id="0" w:name="_GoBack"/>
+            <w:bookmarkEnd w:id="0"/>
           </w:p>
         </w:tc>
         <w:tc>

</xml_diff>